<commit_message>
Added a clear button and other misc things
Added a clear button feature and some tested some math to no avail.
</commit_message>
<xml_diff>
--- a/math.docx
+++ b/math.docx
@@ -231,7 +231,13 @@
           <w:rPr>
             <w:rFonts w:ascii="Cambria Math" w:hAnsi="Cambria Math"/>
           </w:rPr>
-          <m:t>0&lt;x&lt;90</m:t>
+          <m:t>0</m:t>
+        </m:r>
+        <m:r>
+          <w:rPr>
+            <w:rFonts w:ascii="Cambria Math" w:hAnsi="Cambria Math"/>
+          </w:rPr>
+          <m:t>&lt;x&lt;90</m:t>
         </m:r>
       </m:oMath>
     </w:p>
@@ -301,21 +307,19 @@
         <w:rPr>
           <w:rFonts w:eastAsiaTheme="minorEastAsia"/>
         </w:rPr>
-        <w:t xml:space="preserve"> </w:t>
-      </w:r>
-      <w:proofErr w:type="gramStart"/>
-      <w:r>
-        <w:rPr>
-          <w:rFonts w:eastAsiaTheme="minorEastAsia"/>
-        </w:rPr>
-        <w:t>is</w:t>
-      </w:r>
-      <w:proofErr w:type="gramEnd"/>
-      <w:r>
-        <w:rPr>
-          <w:rFonts w:eastAsiaTheme="minorEastAsia"/>
-        </w:rPr>
-        <w:t xml:space="preserve"> the elevation </w:t>
+        <w:t xml:space="preserve"> is the </w:t>
+      </w:r>
+      <w:r>
+        <w:rPr>
+          <w:rFonts w:eastAsiaTheme="minorEastAsia"/>
+        </w:rPr>
+        <w:t xml:space="preserve">90 - </w:t>
+      </w:r>
+      <w:r>
+        <w:rPr>
+          <w:rFonts w:eastAsiaTheme="minorEastAsia"/>
+        </w:rPr>
+        <w:t xml:space="preserve">elevation </w:t>
       </w:r>
     </w:p>
     <w:p>
@@ -1316,7 +1320,13 @@
           <w:rPr>
             <w:rFonts w:ascii="Cambria Math" w:eastAsiaTheme="minorEastAsia" w:hAnsi="Cambria Math"/>
           </w:rPr>
-          <m:t>90&lt;x&lt;180</m:t>
+          <m:t>90</m:t>
+        </m:r>
+        <m:r>
+          <w:rPr>
+            <w:rFonts w:ascii="Cambria Math" w:eastAsiaTheme="minorEastAsia" w:hAnsi="Cambria Math"/>
+          </w:rPr>
+          <m:t>&lt;x&lt;180</m:t>
         </m:r>
       </m:oMath>
       <w:r>

</xml_diff>